<commit_message>
1. I have been adding a lot of th photos to the website.  I just finished Gerard's music page.
</commit_message>
<xml_diff>
--- a/pages/2C-Staff-Vestry.docx
+++ b/pages/2C-Staff-Vestry.docx
@@ -23,8 +23,6 @@
         </w:rPr>
         <w:t>Welcome/</w:t>
       </w:r>
-      <w:bookmarkStart w:id="0" w:name="_GoBack"/>
-      <w:bookmarkEnd w:id="0"/>
       <w:proofErr w:type="gramStart"/>
       <w:r>
         <w:rPr>
@@ -537,16 +535,311 @@
         <w:spacing w:before="100" w:beforeAutospacing="1" w:after="100" w:afterAutospacing="1" w:line="240" w:lineRule="auto"/>
         <w:rPr>
           <w:rFonts w:ascii="Times New Roman" w:eastAsia="Times New Roman" w:hAnsi="Times New Roman" w:cs="Times New Roman"/>
-          <w:sz w:val="24"/>
-          <w:szCs w:val="24"/>
-        </w:rPr>
-      </w:pPr>
+          <w:b/>
+          <w:bCs/>
+          <w:sz w:val="24"/>
+          <w:szCs w:val="24"/>
+        </w:rPr>
+      </w:pPr>
+      <w:bookmarkStart w:id="0" w:name="_GoBack"/>
+      <w:bookmarkEnd w:id="0"/>
+    </w:p>
+    <w:p>
+      <w:pPr>
+        <w:spacing w:before="100" w:beforeAutospacing="1" w:after="100" w:afterAutospacing="1" w:line="240" w:lineRule="auto"/>
+        <w:rPr>
+          <w:rFonts w:ascii="Times New Roman" w:eastAsia="Times New Roman" w:hAnsi="Times New Roman" w:cs="Times New Roman"/>
+          <w:b/>
+          <w:bCs/>
+          <w:sz w:val="24"/>
+          <w:szCs w:val="24"/>
+        </w:rPr>
+      </w:pPr>
+    </w:p>
+    <w:p>
+      <w:pPr>
+        <w:spacing w:before="100" w:beforeAutospacing="1" w:after="100" w:afterAutospacing="1" w:line="240" w:lineRule="auto"/>
+        <w:rPr>
+          <w:rFonts w:ascii="Times New Roman" w:eastAsia="Times New Roman" w:hAnsi="Times New Roman" w:cs="Times New Roman"/>
+          <w:sz w:val="24"/>
+          <w:szCs w:val="24"/>
+        </w:rPr>
+      </w:pPr>
+      <w:r>
+        <w:rPr>
+          <w:rFonts w:ascii="Times New Roman" w:eastAsia="Times New Roman" w:hAnsi="Times New Roman" w:cs="Times New Roman"/>
+          <w:b/>
+          <w:bCs/>
+          <w:sz w:val="24"/>
+          <w:szCs w:val="24"/>
+        </w:rPr>
+        <w:t>Th</w:t>
+      </w:r>
+      <w:r>
+        <w:rPr>
+          <w:rFonts w:ascii="Times New Roman" w:eastAsia="Times New Roman" w:hAnsi="Times New Roman" w:cs="Times New Roman"/>
+          <w:b/>
+          <w:bCs/>
+          <w:sz w:val="24"/>
+          <w:szCs w:val="24"/>
+        </w:rPr>
+        <w:t xml:space="preserve">e Rev. </w:t>
+      </w:r>
+      <w:r>
+        <w:rPr>
+          <w:rFonts w:ascii="Times New Roman" w:eastAsia="Times New Roman" w:hAnsi="Times New Roman" w:cs="Times New Roman"/>
+          <w:b/>
+          <w:bCs/>
+          <w:sz w:val="24"/>
+          <w:szCs w:val="24"/>
+        </w:rPr>
+        <w:t>Anne Beatty</w:t>
+      </w:r>
+      <w:r>
+        <w:rPr>
+          <w:rFonts w:ascii="Times New Roman" w:eastAsia="Times New Roman" w:hAnsi="Times New Roman" w:cs="Times New Roman"/>
+          <w:b/>
+          <w:bCs/>
+          <w:sz w:val="24"/>
+          <w:szCs w:val="24"/>
+        </w:rPr>
+        <w:t>, Associate Priest</w:t>
+      </w:r>
     </w:p>
     <w:p>
       <w:pPr>
         <w:spacing w:after="0" w:line="240" w:lineRule="auto"/>
         <w:rPr>
           <w:rFonts w:ascii="Times New Roman" w:eastAsia="Times New Roman" w:hAnsi="Times New Roman" w:cs="Times New Roman"/>
+          <w:sz w:val="24"/>
+          <w:szCs w:val="24"/>
+        </w:rPr>
+      </w:pPr>
+      <w:r>
+        <w:rPr>
+          <w:rFonts w:ascii="Times New Roman" w:eastAsia="Times New Roman" w:hAnsi="Times New Roman" w:cs="Times New Roman"/>
+          <w:sz w:val="24"/>
+          <w:szCs w:val="24"/>
+        </w:rPr>
+        <w:t>Retirement brought Anne back to Davis and to St. Martin’s which she had first</w:t>
+      </w:r>
+      <w:r>
+        <w:rPr>
+          <w:rFonts w:ascii="Times New Roman" w:eastAsia="Times New Roman" w:hAnsi="Times New Roman" w:cs="Times New Roman"/>
+          <w:sz w:val="24"/>
+          <w:szCs w:val="24"/>
+        </w:rPr>
+        <w:t xml:space="preserve"> </w:t>
+      </w:r>
+      <w:r>
+        <w:rPr>
+          <w:rFonts w:ascii="Times New Roman" w:eastAsia="Times New Roman" w:hAnsi="Times New Roman" w:cs="Times New Roman"/>
+          <w:sz w:val="24"/>
+          <w:szCs w:val="24"/>
+        </w:rPr>
+        <w:t>attended in 1987 as a parishioner. St Martin’s sponsored her for ordination and</w:t>
+      </w:r>
+      <w:r>
+        <w:rPr>
+          <w:rFonts w:ascii="Times New Roman" w:eastAsia="Times New Roman" w:hAnsi="Times New Roman" w:cs="Times New Roman"/>
+          <w:sz w:val="24"/>
+          <w:szCs w:val="24"/>
+        </w:rPr>
+        <w:t xml:space="preserve"> </w:t>
+      </w:r>
+      <w:r>
+        <w:rPr>
+          <w:rFonts w:ascii="Times New Roman" w:eastAsia="Times New Roman" w:hAnsi="Times New Roman" w:cs="Times New Roman"/>
+          <w:sz w:val="24"/>
+          <w:szCs w:val="24"/>
+        </w:rPr>
+        <w:t>then in 1992 hired her as an assistant with a primary focus on education for all</w:t>
+      </w:r>
+      <w:r>
+        <w:rPr>
+          <w:rFonts w:ascii="Times New Roman" w:eastAsia="Times New Roman" w:hAnsi="Times New Roman" w:cs="Times New Roman"/>
+          <w:sz w:val="24"/>
+          <w:szCs w:val="24"/>
+        </w:rPr>
+        <w:t xml:space="preserve"> </w:t>
+      </w:r>
+      <w:r>
+        <w:rPr>
+          <w:rFonts w:ascii="Times New Roman" w:eastAsia="Times New Roman" w:hAnsi="Times New Roman" w:cs="Times New Roman"/>
+          <w:sz w:val="24"/>
+          <w:szCs w:val="24"/>
+        </w:rPr>
+        <w:t>ages. In 1999 she was asked to serve as interim rector at St. Paul’s Benicia and</w:t>
+      </w:r>
+      <w:r>
+        <w:rPr>
+          <w:rFonts w:ascii="Times New Roman" w:eastAsia="Times New Roman" w:hAnsi="Times New Roman" w:cs="Times New Roman"/>
+          <w:sz w:val="24"/>
+          <w:szCs w:val="24"/>
+        </w:rPr>
+        <w:t xml:space="preserve"> </w:t>
+      </w:r>
+      <w:r>
+        <w:rPr>
+          <w:rFonts w:ascii="Times New Roman" w:eastAsia="Times New Roman" w:hAnsi="Times New Roman" w:cs="Times New Roman"/>
+          <w:sz w:val="24"/>
+          <w:szCs w:val="24"/>
+        </w:rPr>
+        <w:t>then later at Ascension Vallejo. In 2002 she moved to Idaho to serve as the rector</w:t>
+      </w:r>
+      <w:r>
+        <w:rPr>
+          <w:rFonts w:ascii="Times New Roman" w:eastAsia="Times New Roman" w:hAnsi="Times New Roman" w:cs="Times New Roman"/>
+          <w:sz w:val="24"/>
+          <w:szCs w:val="24"/>
+        </w:rPr>
+        <w:t xml:space="preserve"> </w:t>
+      </w:r>
+      <w:r>
+        <w:rPr>
+          <w:rFonts w:ascii="Times New Roman" w:eastAsia="Times New Roman" w:hAnsi="Times New Roman" w:cs="Times New Roman"/>
+          <w:sz w:val="24"/>
+          <w:szCs w:val="24"/>
+        </w:rPr>
+        <w:t>of Trinity Episcopal Church in Pocatello.</w:t>
+      </w:r>
+    </w:p>
+    <w:p>
+      <w:pPr>
+        <w:spacing w:after="0" w:line="240" w:lineRule="auto"/>
+        <w:rPr>
+          <w:rFonts w:ascii="Times New Roman" w:eastAsia="Times New Roman" w:hAnsi="Times New Roman" w:cs="Times New Roman"/>
+          <w:sz w:val="24"/>
+          <w:szCs w:val="24"/>
+        </w:rPr>
+      </w:pPr>
+    </w:p>
+    <w:p>
+      <w:pPr>
+        <w:spacing w:after="0" w:line="240" w:lineRule="auto"/>
+        <w:rPr>
+          <w:rFonts w:ascii="Times New Roman" w:eastAsia="Times New Roman" w:hAnsi="Times New Roman" w:cs="Times New Roman"/>
+          <w:sz w:val="24"/>
+          <w:szCs w:val="24"/>
+        </w:rPr>
+      </w:pPr>
+      <w:r>
+        <w:rPr>
+          <w:rFonts w:ascii="Times New Roman" w:eastAsia="Times New Roman" w:hAnsi="Times New Roman" w:cs="Times New Roman"/>
+          <w:sz w:val="24"/>
+          <w:szCs w:val="24"/>
+        </w:rPr>
+        <w:t>In her nine years in Idaho she took up snowshoeing and adopted her first German</w:t>
+      </w:r>
+      <w:r>
+        <w:rPr>
+          <w:rFonts w:ascii="Times New Roman" w:eastAsia="Times New Roman" w:hAnsi="Times New Roman" w:cs="Times New Roman"/>
+          <w:sz w:val="24"/>
+          <w:szCs w:val="24"/>
+        </w:rPr>
+        <w:t xml:space="preserve"> </w:t>
+      </w:r>
+      <w:r>
+        <w:rPr>
+          <w:rFonts w:ascii="Times New Roman" w:eastAsia="Times New Roman" w:hAnsi="Times New Roman" w:cs="Times New Roman"/>
+          <w:sz w:val="24"/>
+          <w:szCs w:val="24"/>
+        </w:rPr>
+        <w:t>shepherd. She’s long enjoyed hiking, gardening, reading, music and conversation</w:t>
+      </w:r>
+      <w:r>
+        <w:rPr>
+          <w:rFonts w:ascii="Times New Roman" w:eastAsia="Times New Roman" w:hAnsi="Times New Roman" w:cs="Times New Roman"/>
+          <w:sz w:val="24"/>
+          <w:szCs w:val="24"/>
+        </w:rPr>
+        <w:t xml:space="preserve"> </w:t>
+      </w:r>
+      <w:r>
+        <w:rPr>
+          <w:rFonts w:ascii="Times New Roman" w:eastAsia="Times New Roman" w:hAnsi="Times New Roman" w:cs="Times New Roman"/>
+          <w:sz w:val="24"/>
+          <w:szCs w:val="24"/>
+        </w:rPr>
+        <w:t xml:space="preserve">with friends. She has 2 daughters: one with a </w:t>
+      </w:r>
+      <w:proofErr w:type="spellStart"/>
+      <w:proofErr w:type="gramStart"/>
+      <w:r>
+        <w:rPr>
+          <w:rFonts w:ascii="Times New Roman" w:eastAsia="Times New Roman" w:hAnsi="Times New Roman" w:cs="Times New Roman"/>
+          <w:sz w:val="24"/>
+          <w:szCs w:val="24"/>
+        </w:rPr>
+        <w:t>masters</w:t>
+      </w:r>
+      <w:proofErr w:type="spellEnd"/>
+      <w:proofErr w:type="gramEnd"/>
+      <w:r>
+        <w:rPr>
+          <w:rFonts w:ascii="Times New Roman" w:eastAsia="Times New Roman" w:hAnsi="Times New Roman" w:cs="Times New Roman"/>
+          <w:sz w:val="24"/>
+          <w:szCs w:val="24"/>
+        </w:rPr>
+        <w:t xml:space="preserve"> degree in international</w:t>
+      </w:r>
+      <w:r>
+        <w:rPr>
+          <w:rFonts w:ascii="Times New Roman" w:eastAsia="Times New Roman" w:hAnsi="Times New Roman" w:cs="Times New Roman"/>
+          <w:sz w:val="24"/>
+          <w:szCs w:val="24"/>
+        </w:rPr>
+        <w:t xml:space="preserve"> </w:t>
+      </w:r>
+      <w:r>
+        <w:rPr>
+          <w:rFonts w:ascii="Times New Roman" w:eastAsia="Times New Roman" w:hAnsi="Times New Roman" w:cs="Times New Roman"/>
+          <w:sz w:val="24"/>
+          <w:szCs w:val="24"/>
+        </w:rPr>
+        <w:t xml:space="preserve">development and gender issues and the </w:t>
+      </w:r>
+      <w:r>
+        <w:rPr>
+          <w:rFonts w:ascii="Times New Roman" w:eastAsia="Times New Roman" w:hAnsi="Times New Roman" w:cs="Times New Roman"/>
+          <w:sz w:val="24"/>
+          <w:szCs w:val="24"/>
+        </w:rPr>
+        <w:lastRenderedPageBreak/>
+        <w:t>other finishing a bachelors in interior</w:t>
+      </w:r>
+      <w:r>
+        <w:rPr>
+          <w:rFonts w:ascii="Times New Roman" w:eastAsia="Times New Roman" w:hAnsi="Times New Roman" w:cs="Times New Roman"/>
+          <w:sz w:val="24"/>
+          <w:szCs w:val="24"/>
+        </w:rPr>
+        <w:t xml:space="preserve"> </w:t>
+      </w:r>
+      <w:r>
+        <w:rPr>
+          <w:rFonts w:ascii="Times New Roman" w:eastAsia="Times New Roman" w:hAnsi="Times New Roman" w:cs="Times New Roman"/>
+          <w:sz w:val="24"/>
+          <w:szCs w:val="24"/>
+        </w:rPr>
+        <w:t>design. Both will warn you about playing scrabble with her.</w:t>
+      </w:r>
+      <w:r>
+        <w:rPr>
+          <w:rFonts w:ascii="Times New Roman" w:eastAsia="Times New Roman" w:hAnsi="Times New Roman" w:cs="Times New Roman"/>
+          <w:sz w:val="24"/>
+          <w:szCs w:val="24"/>
+        </w:rPr>
+        <w:pict>
+          <v:rect id="_x0000_i1029" style="width:0;height:1.5pt" o:hralign="center" o:hrstd="t" o:hr="t" fillcolor="#a0a0a0" stroked="f"/>
+        </w:pict>
+      </w:r>
+    </w:p>
+    <w:p>
+      <w:pPr>
+        <w:spacing w:after="0" w:line="240" w:lineRule="auto"/>
+        <w:rPr>
+          <w:rFonts w:ascii="Times New Roman" w:eastAsia="Times New Roman" w:hAnsi="Times New Roman" w:cs="Times New Roman"/>
           <w:b/>
           <w:bCs/>
           <w:sz w:val="24"/>
@@ -560,7 +853,6 @@
           <w:sz w:val="24"/>
           <w:szCs w:val="24"/>
         </w:rPr>
-        <w:lastRenderedPageBreak/>
         <w:drawing>
           <wp:inline distT="0" distB="0" distL="0" distR="0" wp14:anchorId="45976AF2" wp14:editId="5CEEA585">
             <wp:extent cx="3333750" cy="2505075"/>
@@ -990,6 +1282,7 @@
           <w:sz w:val="24"/>
           <w:szCs w:val="24"/>
         </w:rPr>
+        <w:lastRenderedPageBreak/>
         <w:t>Ms</w:t>
       </w:r>
       <w:proofErr w:type="spellEnd"/>
@@ -1060,7 +1353,6 @@
           <w:sz w:val="24"/>
           <w:szCs w:val="24"/>
         </w:rPr>
-        <w:lastRenderedPageBreak/>
         <w:pict>
           <v:rect id="_x0000_i1028" style="width:0;height:1.5pt" o:hralign="center" o:hrstd="t" o:hr="t" fillcolor="#a0a0a0" stroked="f"/>
         </w:pict>
@@ -2030,6 +2322,7 @@
                 <w:sz w:val="24"/>
                 <w:szCs w:val="24"/>
               </w:rPr>
+              <w:lastRenderedPageBreak/>
               <w:t>Neil Willits</w:t>
             </w:r>
           </w:p>

</xml_diff>